<commit_message>
Updated and proofread PD/Charter
</commit_message>
<xml_diff>
--- a/Documents/NgoNguyen001086592_5WORK_Problem_Definition.docx
+++ b/Documents/NgoNguyen001086592_5WORK_Problem_Definition.docx
@@ -98,6 +98,18 @@
       </w:pPr>
       <w:r>
         <w:t>The current system does not include an easy way for a student to identify which courses are needed for completion of his or her qualification</w:t>
+      </w:r>
+    </w:p>
+    <w:p>
+      <w:pPr>
+        <w:pStyle w:val="ListParagraph"/>
+        <w:numPr>
+          <w:ilvl w:val="0"/>
+          <w:numId w:val="6"/>
+        </w:numPr>
+      </w:pPr>
+      <w:r>
+        <w:t>The current system does not include an easy way for a lecturer to determine if a student qualifies for a parchment</w:t>
       </w:r>
     </w:p>
     <w:p>
@@ -217,8 +229,8 @@
         <w:tblLook w:val="04A0" w:firstRow="1" w:lastRow="0" w:firstColumn="1" w:lastColumn="0" w:noHBand="0" w:noVBand="1"/>
       </w:tblPr>
       <w:tblGrid>
-        <w:gridCol w:w="1215"/>
-        <w:gridCol w:w="9241"/>
+        <w:gridCol w:w="1628"/>
+        <w:gridCol w:w="8828"/>
       </w:tblGrid>
       <w:tr>
         <w:trPr>
@@ -365,6 +377,82 @@
           </w:p>
         </w:tc>
       </w:tr>
+      <w:tr>
+        <w:trPr>
+          <w:tblCellSpacing w:w="0" w:type="dxa"/>
+        </w:trPr>
+        <w:tc>
+          <w:tcPr>
+            <w:tcW w:w="0" w:type="auto"/>
+            <w:tcBorders>
+              <w:top w:val="single" w:sz="4" w:space="0" w:color="auto"/>
+              <w:left w:val="single" w:sz="4" w:space="0" w:color="auto"/>
+              <w:bottom w:val="single" w:sz="4" w:space="0" w:color="auto"/>
+              <w:right w:val="single" w:sz="4" w:space="0" w:color="auto"/>
+            </w:tcBorders>
+          </w:tcPr>
+          <w:p>
+            <w:pPr>
+              <w:spacing w:after="0" w:line="240" w:lineRule="auto"/>
+              <w:rPr>
+                <w:rFonts w:eastAsia="Times New Roman" w:cs="Times New Roman"/>
+                <w:sz w:val="20"/>
+                <w:szCs w:val="20"/>
+                <w:lang w:eastAsia="en-AU"/>
+              </w:rPr>
+            </w:pPr>
+            <w:r>
+              <w:rPr>
+                <w:rFonts w:eastAsia="Times New Roman" w:cs="Times New Roman"/>
+                <w:sz w:val="20"/>
+                <w:szCs w:val="20"/>
+                <w:lang w:eastAsia="en-AU"/>
+              </w:rPr>
+              <w:t>Admin</w:t>
+            </w:r>
+            <w:r>
+              <w:rPr>
+                <w:rFonts w:eastAsia="Times New Roman" w:cs="Times New Roman"/>
+                <w:sz w:val="20"/>
+                <w:szCs w:val="20"/>
+                <w:lang w:eastAsia="en-AU"/>
+              </w:rPr>
+              <w:t>istrator</w:t>
+            </w:r>
+          </w:p>
+        </w:tc>
+        <w:tc>
+          <w:tcPr>
+            <w:tcW w:w="0" w:type="auto"/>
+            <w:tcBorders>
+              <w:top w:val="single" w:sz="4" w:space="0" w:color="auto"/>
+              <w:left w:val="single" w:sz="4" w:space="0" w:color="auto"/>
+              <w:bottom w:val="single" w:sz="4" w:space="0" w:color="auto"/>
+              <w:right w:val="single" w:sz="4" w:space="0" w:color="auto"/>
+            </w:tcBorders>
+          </w:tcPr>
+          <w:p>
+            <w:pPr>
+              <w:spacing w:after="0" w:line="240" w:lineRule="auto"/>
+              <w:rPr>
+                <w:rFonts w:eastAsia="Times New Roman" w:cs="Times New Roman"/>
+                <w:sz w:val="20"/>
+                <w:szCs w:val="20"/>
+                <w:lang w:eastAsia="en-AU"/>
+              </w:rPr>
+            </w:pPr>
+            <w:r>
+              <w:rPr>
+                <w:rFonts w:eastAsia="Times New Roman" w:cs="Times New Roman"/>
+                <w:sz w:val="20"/>
+                <w:szCs w:val="20"/>
+                <w:lang w:eastAsia="en-AU"/>
+              </w:rPr>
+              <w:t>A member of faculty at TAFESA who identifies as a systems administrator</w:t>
+            </w:r>
+          </w:p>
+        </w:tc>
+      </w:tr>
     </w:tbl>
     <w:p>
       <w:pPr>
@@ -513,6 +601,25 @@
     </w:p>
     <w:p>
       <w:pPr>
+        <w:rPr>
+          <w:rFonts w:eastAsia="Times New Roman" w:cs="Times New Roman"/>
+          <w:sz w:val="20"/>
+          <w:szCs w:val="20"/>
+          <w:lang w:eastAsia="en-AU"/>
+        </w:rPr>
+      </w:pPr>
+      <w:r>
+        <w:rPr>
+          <w:rFonts w:eastAsia="Times New Roman" w:cs="Times New Roman"/>
+          <w:sz w:val="20"/>
+          <w:szCs w:val="20"/>
+          <w:lang w:eastAsia="en-AU"/>
+        </w:rPr>
+        <w:br w:type="page"/>
+      </w:r>
+    </w:p>
+    <w:p>
+      <w:pPr>
         <w:spacing w:before="100" w:beforeAutospacing="1" w:after="100" w:afterAutospacing="1" w:line="240" w:lineRule="auto"/>
         <w:rPr>
           <w:rFonts w:eastAsia="Times New Roman" w:cs="Times New Roman"/>
@@ -528,6 +635,7 @@
           <w:szCs w:val="20"/>
           <w:lang w:eastAsia="en-AU"/>
         </w:rPr>
+        <w:lastRenderedPageBreak/>
         <w:t>Lecturer</w:t>
       </w:r>
       <w:r>
@@ -633,17 +741,183 @@
           <w:szCs w:val="20"/>
           <w:lang w:eastAsia="en-AU"/>
         </w:rPr>
-        <w:t xml:space="preserve">View a list of courses required for a given student to undergo before achieving the qualification </w:t>
-      </w:r>
-    </w:p>
-    <w:p>
-      <w:pPr>
-        <w:pStyle w:val="Heading2"/>
-      </w:pPr>
+        <w:t>View a list of courses required for a given student to undergo before achieving the qualification</w:t>
+      </w:r>
+    </w:p>
+    <w:p>
+      <w:pPr>
+        <w:numPr>
+          <w:ilvl w:val="0"/>
+          <w:numId w:val="2"/>
+        </w:numPr>
+        <w:spacing w:before="100" w:beforeAutospacing="1" w:after="100" w:afterAutospacing="1" w:line="240" w:lineRule="auto"/>
+        <w:rPr>
+          <w:rFonts w:eastAsia="Times New Roman" w:cs="Times New Roman"/>
+          <w:sz w:val="20"/>
+          <w:szCs w:val="20"/>
+          <w:lang w:eastAsia="en-AU"/>
+        </w:rPr>
+      </w:pPr>
+      <w:r>
+        <w:rPr>
+          <w:rFonts w:eastAsia="Times New Roman" w:cs="Times New Roman"/>
+          <w:sz w:val="20"/>
+          <w:szCs w:val="20"/>
+          <w:lang w:eastAsia="en-AU"/>
+        </w:rPr>
+        <w:t>Generate a checklist of competencies for a given qualification</w:t>
+      </w:r>
+    </w:p>
+    <w:p>
+      <w:pPr>
+        <w:spacing w:before="100" w:beforeAutospacing="1" w:after="100" w:afterAutospacing="1" w:line="240" w:lineRule="auto"/>
+        <w:rPr>
+          <w:rFonts w:eastAsia="Times New Roman" w:cs="Times New Roman"/>
+          <w:sz w:val="20"/>
+          <w:szCs w:val="20"/>
+          <w:lang w:eastAsia="en-AU"/>
+        </w:rPr>
+      </w:pPr>
+      <w:r>
+        <w:rPr>
+          <w:rFonts w:eastAsia="Times New Roman" w:cs="Times New Roman"/>
+          <w:sz w:val="20"/>
+          <w:szCs w:val="20"/>
+          <w:lang w:eastAsia="en-AU"/>
+        </w:rPr>
+        <w:t>Administrator</w:t>
+      </w:r>
+      <w:r>
+        <w:rPr>
+          <w:rFonts w:eastAsia="Times New Roman" w:cs="Times New Roman"/>
+          <w:sz w:val="20"/>
+          <w:szCs w:val="20"/>
+          <w:lang w:eastAsia="en-AU"/>
+        </w:rPr>
+        <w:t xml:space="preserve"> to be able to</w:t>
+      </w:r>
+    </w:p>
+    <w:p>
+      <w:pPr>
+        <w:numPr>
+          <w:ilvl w:val="0"/>
+          <w:numId w:val="2"/>
+        </w:numPr>
+        <w:spacing w:before="100" w:beforeAutospacing="1" w:after="100" w:afterAutospacing="1" w:line="240" w:lineRule="auto"/>
+        <w:rPr>
+          <w:rFonts w:eastAsia="Times New Roman" w:cs="Times New Roman"/>
+          <w:sz w:val="20"/>
+          <w:szCs w:val="20"/>
+          <w:lang w:eastAsia="en-AU"/>
+        </w:rPr>
+      </w:pPr>
+      <w:r>
+        <w:rPr>
+          <w:rFonts w:eastAsia="Times New Roman" w:cs="Times New Roman"/>
+          <w:sz w:val="20"/>
+          <w:szCs w:val="20"/>
+          <w:lang w:eastAsia="en-AU"/>
+        </w:rPr>
+        <w:t>Log in as a</w:t>
+      </w:r>
+      <w:r>
+        <w:rPr>
+          <w:rFonts w:eastAsia="Times New Roman" w:cs="Times New Roman"/>
+          <w:sz w:val="20"/>
+          <w:szCs w:val="20"/>
+          <w:lang w:eastAsia="en-AU"/>
+        </w:rPr>
+        <w:t>n administrator</w:t>
+      </w:r>
+    </w:p>
+    <w:p>
+      <w:pPr>
+        <w:numPr>
+          <w:ilvl w:val="0"/>
+          <w:numId w:val="2"/>
+        </w:numPr>
+        <w:spacing w:before="100" w:beforeAutospacing="1" w:after="100" w:afterAutospacing="1" w:line="240" w:lineRule="auto"/>
+        <w:rPr>
+          <w:rFonts w:eastAsia="Times New Roman" w:cs="Times New Roman"/>
+          <w:sz w:val="20"/>
+          <w:szCs w:val="20"/>
+          <w:lang w:eastAsia="en-AU"/>
+        </w:rPr>
+      </w:pPr>
+      <w:r>
+        <w:rPr>
+          <w:rFonts w:eastAsia="Times New Roman" w:cs="Times New Roman"/>
+          <w:sz w:val="20"/>
+          <w:szCs w:val="20"/>
+          <w:lang w:eastAsia="en-AU"/>
+        </w:rPr>
+        <w:t>Select a qualification being administered by TAFESA</w:t>
+      </w:r>
+    </w:p>
+    <w:p>
+      <w:pPr>
+        <w:numPr>
+          <w:ilvl w:val="0"/>
+          <w:numId w:val="2"/>
+        </w:numPr>
+        <w:spacing w:before="100" w:beforeAutospacing="1" w:after="100" w:afterAutospacing="1" w:line="240" w:lineRule="auto"/>
+        <w:rPr>
+          <w:rFonts w:eastAsia="Times New Roman" w:cs="Times New Roman"/>
+          <w:sz w:val="20"/>
+          <w:szCs w:val="20"/>
+          <w:lang w:eastAsia="en-AU"/>
+        </w:rPr>
+      </w:pPr>
+      <w:r>
+        <w:rPr>
+          <w:rFonts w:eastAsia="Times New Roman" w:cs="Times New Roman"/>
+          <w:sz w:val="20"/>
+          <w:szCs w:val="20"/>
+          <w:lang w:eastAsia="en-AU"/>
+        </w:rPr>
+        <w:t>View a list of students who qualify for a parchment in a given qualification</w:t>
+      </w:r>
+    </w:p>
+    <w:p>
+      <w:pPr>
+        <w:numPr>
+          <w:ilvl w:val="0"/>
+          <w:numId w:val="2"/>
+        </w:numPr>
+        <w:spacing w:before="100" w:beforeAutospacing="1" w:after="100" w:afterAutospacing="1" w:line="240" w:lineRule="auto"/>
+        <w:rPr>
+          <w:rFonts w:eastAsia="Times New Roman" w:cs="Times New Roman"/>
+          <w:sz w:val="20"/>
+          <w:szCs w:val="20"/>
+          <w:lang w:eastAsia="en-AU"/>
+        </w:rPr>
+      </w:pPr>
+      <w:r>
+        <w:rPr>
+          <w:rFonts w:eastAsia="Times New Roman" w:cs="Times New Roman"/>
+          <w:sz w:val="20"/>
+          <w:szCs w:val="20"/>
+          <w:lang w:eastAsia="en-AU"/>
+        </w:rPr>
+        <w:t xml:space="preserve">View whether </w:t>
+      </w:r>
       <w:bookmarkStart w:id="0" w:name="_GoBack"/>
       <w:bookmarkEnd w:id="0"/>
       <w:r>
-        <w:lastRenderedPageBreak/>
+        <w:rPr>
+          <w:rFonts w:eastAsia="Times New Roman" w:cs="Times New Roman"/>
+          <w:sz w:val="20"/>
+          <w:szCs w:val="20"/>
+          <w:lang w:eastAsia="en-AU"/>
+        </w:rPr>
+        <w:t>a competency checklist has been completed for a given student to qualify for a parchment</w:t>
+      </w:r>
+    </w:p>
+    <w:p>
+      <w:pPr>
+        <w:pStyle w:val="Heading2"/>
+      </w:pPr>
+      <w:r>
         <w:t xml:space="preserve">Key </w:t>
       </w:r>
       <w:r>
@@ -884,31 +1158,7 @@
       <w:rPr>
         <w:noProof/>
       </w:rPr>
-      <w:fldChar w:fldCharType="begin"/>
-    </w:r>
-    <w:r>
-      <w:rPr>
-        <w:noProof/>
-      </w:rPr>
-      <w:instrText xml:space="preserve"> FILENAME   \* MERGEFORMAT </w:instrText>
-    </w:r>
-    <w:r>
-      <w:rPr>
-        <w:noProof/>
-      </w:rPr>
-      <w:fldChar w:fldCharType="separate"/>
-    </w:r>
-    <w:r>
-      <w:rPr>
-        <w:noProof/>
-      </w:rPr>
-      <w:t>Document1</w:t>
-    </w:r>
-    <w:r>
-      <w:rPr>
-        <w:noProof/>
-      </w:rPr>
-      <w:fldChar w:fldCharType="end"/>
+      <w:t>ITWORKS_SRV-PD-0000</w:t>
     </w:r>
     <w:r>
       <w:tab/>

</xml_diff>

<commit_message>
Charter revision, final draft of PD
</commit_message>
<xml_diff>
--- a/Documents/NgoNguyen001086592_5WORK_Problem_Definition.docx
+++ b/Documents/NgoNguyen001086592_5WORK_Problem_Definition.docx
@@ -196,10 +196,20 @@
     </w:p>
     <w:p>
       <w:r>
-        <w:t>If the student has completed all requirements, then a parchment application form should automatically be generated.</w:t>
-      </w:r>
-    </w:p>
-    <w:p/>
+        <w:t xml:space="preserve">If the student has completed all requirements, then </w:t>
+      </w:r>
+      <w:r>
+        <w:t>he or she should be granted the ability to request a parchment</w:t>
+      </w:r>
+      <w:r>
+        <w:t>.</w:t>
+      </w:r>
+      <w:r>
+        <w:t xml:space="preserve"> A lecturer should be granted the ability to generate a parchment checklist from the information provided by the TAFESA database. An administrator should have the ability to quickly assess which students qualify for a parchment in a given qualification. All users require the ability to request a password recovery or reset from the software solution.</w:t>
+      </w:r>
+      <w:bookmarkStart w:id="0" w:name="_GoBack"/>
+      <w:bookmarkEnd w:id="0"/>
+    </w:p>
     <w:p>
       <w:pPr>
         <w:pStyle w:val="Heading2"/>
@@ -519,18 +529,20 @@
         </w:numPr>
         <w:spacing w:before="100" w:beforeAutospacing="1" w:after="100" w:afterAutospacing="1" w:line="240" w:lineRule="auto"/>
         <w:rPr>
-          <w:sz w:val="20"/>
-          <w:szCs w:val="20"/>
-        </w:rPr>
-      </w:pPr>
-      <w:r>
-        <w:rPr>
-          <w:rFonts w:eastAsia="Times New Roman" w:cs="Times New Roman"/>
-          <w:sz w:val="20"/>
-          <w:szCs w:val="20"/>
-          <w:lang w:eastAsia="en-AU"/>
-        </w:rPr>
-        <w:t>View a summary of the student’s qualification(s) in progress</w:t>
+          <w:rFonts w:eastAsia="Times New Roman" w:cs="Times New Roman"/>
+          <w:sz w:val="20"/>
+          <w:szCs w:val="20"/>
+          <w:lang w:eastAsia="en-AU"/>
+        </w:rPr>
+      </w:pPr>
+      <w:r>
+        <w:rPr>
+          <w:rFonts w:eastAsia="Times New Roman" w:cs="Times New Roman"/>
+          <w:sz w:val="20"/>
+          <w:szCs w:val="20"/>
+          <w:lang w:eastAsia="en-AU"/>
+        </w:rPr>
+        <w:t>Reset password</w:t>
       </w:r>
     </w:p>
     <w:p>
@@ -552,7 +564,7 @@
           <w:szCs w:val="20"/>
           <w:lang w:eastAsia="en-AU"/>
         </w:rPr>
-        <w:t>View a detailed report of what courses the student is undergoing in the current semester</w:t>
+        <w:t>View a summary of the student’s qualification(s) in progress</w:t>
       </w:r>
     </w:p>
     <w:p>
@@ -574,7 +586,7 @@
           <w:szCs w:val="20"/>
           <w:lang w:eastAsia="en-AU"/>
         </w:rPr>
-        <w:t>View a detailed report of what courses the student is required to complete to qualify for the relevant certificate</w:t>
+        <w:t>View a detailed report of what courses the student is undergoing in the current semester</w:t>
       </w:r>
     </w:p>
     <w:p>
@@ -585,67 +597,18 @@
         </w:numPr>
         <w:spacing w:before="100" w:beforeAutospacing="1" w:after="100" w:afterAutospacing="1" w:line="240" w:lineRule="auto"/>
         <w:rPr>
-          <w:rFonts w:cs="Times New Roman"/>
-          <w:sz w:val="20"/>
-          <w:szCs w:val="20"/>
-        </w:rPr>
-      </w:pPr>
-      <w:r>
-        <w:rPr>
-          <w:rFonts w:cs="Times New Roman"/>
-          <w:sz w:val="20"/>
-          <w:szCs w:val="20"/>
-        </w:rPr>
-        <w:t>Request a parchment on completion of a qualification</w:t>
-      </w:r>
-    </w:p>
-    <w:p>
-      <w:pPr>
-        <w:rPr>
-          <w:rFonts w:eastAsia="Times New Roman" w:cs="Times New Roman"/>
-          <w:sz w:val="20"/>
-          <w:szCs w:val="20"/>
-          <w:lang w:eastAsia="en-AU"/>
-        </w:rPr>
-      </w:pPr>
-      <w:r>
-        <w:rPr>
-          <w:rFonts w:eastAsia="Times New Roman" w:cs="Times New Roman"/>
-          <w:sz w:val="20"/>
-          <w:szCs w:val="20"/>
-          <w:lang w:eastAsia="en-AU"/>
-        </w:rPr>
-        <w:br w:type="page"/>
-      </w:r>
-    </w:p>
-    <w:p>
-      <w:pPr>
-        <w:spacing w:before="100" w:beforeAutospacing="1" w:after="100" w:afterAutospacing="1" w:line="240" w:lineRule="auto"/>
-        <w:rPr>
-          <w:rFonts w:eastAsia="Times New Roman" w:cs="Times New Roman"/>
-          <w:sz w:val="20"/>
-          <w:szCs w:val="20"/>
-          <w:lang w:eastAsia="en-AU"/>
-        </w:rPr>
-      </w:pPr>
-      <w:r>
-        <w:rPr>
-          <w:rFonts w:eastAsia="Times New Roman" w:cs="Times New Roman"/>
-          <w:sz w:val="20"/>
-          <w:szCs w:val="20"/>
-          <w:lang w:eastAsia="en-AU"/>
-        </w:rPr>
-        <w:lastRenderedPageBreak/>
-        <w:t>Lecturer</w:t>
-      </w:r>
-      <w:r>
-        <w:rPr>
-          <w:rFonts w:eastAsia="Times New Roman" w:cs="Times New Roman"/>
-          <w:sz w:val="20"/>
-          <w:szCs w:val="20"/>
-          <w:lang w:eastAsia="en-AU"/>
-        </w:rPr>
-        <w:t xml:space="preserve"> to be able to</w:t>
+          <w:sz w:val="20"/>
+          <w:szCs w:val="20"/>
+        </w:rPr>
+      </w:pPr>
+      <w:r>
+        <w:rPr>
+          <w:rFonts w:eastAsia="Times New Roman" w:cs="Times New Roman"/>
+          <w:sz w:val="20"/>
+          <w:szCs w:val="20"/>
+          <w:lang w:eastAsia="en-AU"/>
+        </w:rPr>
+        <w:t>View a detailed report of what courses the student is required to complete to qualify for the relevant certificate</w:t>
       </w:r>
     </w:p>
     <w:p>
@@ -656,20 +619,67 @@
         </w:numPr>
         <w:spacing w:before="100" w:beforeAutospacing="1" w:after="100" w:afterAutospacing="1" w:line="240" w:lineRule="auto"/>
         <w:rPr>
-          <w:rFonts w:eastAsia="Times New Roman" w:cs="Times New Roman"/>
-          <w:sz w:val="20"/>
-          <w:szCs w:val="20"/>
-          <w:lang w:eastAsia="en-AU"/>
-        </w:rPr>
-      </w:pPr>
-      <w:r>
-        <w:rPr>
-          <w:rFonts w:eastAsia="Times New Roman" w:cs="Times New Roman"/>
-          <w:sz w:val="20"/>
-          <w:szCs w:val="20"/>
-          <w:lang w:eastAsia="en-AU"/>
-        </w:rPr>
-        <w:t>Log in as a lecturer</w:t>
+          <w:rFonts w:cs="Times New Roman"/>
+          <w:sz w:val="20"/>
+          <w:szCs w:val="20"/>
+        </w:rPr>
+      </w:pPr>
+      <w:r>
+        <w:rPr>
+          <w:rFonts w:cs="Times New Roman"/>
+          <w:sz w:val="20"/>
+          <w:szCs w:val="20"/>
+        </w:rPr>
+        <w:t>Request a parchment on completion of a qualification</w:t>
+      </w:r>
+    </w:p>
+    <w:p>
+      <w:pPr>
+        <w:rPr>
+          <w:rFonts w:eastAsia="Times New Roman" w:cs="Times New Roman"/>
+          <w:sz w:val="20"/>
+          <w:szCs w:val="20"/>
+          <w:lang w:eastAsia="en-AU"/>
+        </w:rPr>
+      </w:pPr>
+      <w:r>
+        <w:rPr>
+          <w:rFonts w:eastAsia="Times New Roman" w:cs="Times New Roman"/>
+          <w:sz w:val="20"/>
+          <w:szCs w:val="20"/>
+          <w:lang w:eastAsia="en-AU"/>
+        </w:rPr>
+        <w:br w:type="page"/>
+      </w:r>
+    </w:p>
+    <w:p>
+      <w:pPr>
+        <w:spacing w:before="100" w:beforeAutospacing="1" w:after="100" w:afterAutospacing="1" w:line="240" w:lineRule="auto"/>
+        <w:rPr>
+          <w:rFonts w:eastAsia="Times New Roman" w:cs="Times New Roman"/>
+          <w:sz w:val="20"/>
+          <w:szCs w:val="20"/>
+          <w:lang w:eastAsia="en-AU"/>
+        </w:rPr>
+      </w:pPr>
+      <w:r>
+        <w:rPr>
+          <w:rFonts w:eastAsia="Times New Roman" w:cs="Times New Roman"/>
+          <w:sz w:val="20"/>
+          <w:szCs w:val="20"/>
+          <w:lang w:eastAsia="en-AU"/>
+        </w:rPr>
+        <w:lastRenderedPageBreak/>
+        <w:t>Lecturer</w:t>
+      </w:r>
+      <w:r>
+        <w:rPr>
+          <w:rFonts w:eastAsia="Times New Roman" w:cs="Times New Roman"/>
+          <w:sz w:val="20"/>
+          <w:szCs w:val="20"/>
+          <w:lang w:eastAsia="en-AU"/>
+        </w:rPr>
+        <w:t xml:space="preserve"> to be able to</w:t>
       </w:r>
     </w:p>
     <w:p>
@@ -693,7 +703,7 @@
           <w:szCs w:val="20"/>
           <w:lang w:eastAsia="en-AU"/>
         </w:rPr>
-        <w:t>View a summary of any students’ qualification(s) in progress</w:t>
+        <w:t>Log in as a lecturer</w:t>
       </w:r>
     </w:p>
     <w:p>
@@ -717,7 +727,7 @@
           <w:szCs w:val="20"/>
           <w:lang w:eastAsia="en-AU"/>
         </w:rPr>
-        <w:t>View a list of courses any given student is currently undertaking in the semester</w:t>
+        <w:t>Reset password</w:t>
       </w:r>
     </w:p>
     <w:p>
@@ -741,7 +751,7 @@
           <w:szCs w:val="20"/>
           <w:lang w:eastAsia="en-AU"/>
         </w:rPr>
-        <w:t>View a list of courses required for a given student to undergo before achieving the qualification</w:t>
+        <w:t>View a summary of any students’ qualification(s) in progress</w:t>
       </w:r>
     </w:p>
     <w:p>
@@ -765,36 +775,7 @@
           <w:szCs w:val="20"/>
           <w:lang w:eastAsia="en-AU"/>
         </w:rPr>
-        <w:t>Generate a checklist of competencies for a given qualification</w:t>
-      </w:r>
-    </w:p>
-    <w:p>
-      <w:pPr>
-        <w:spacing w:before="100" w:beforeAutospacing="1" w:after="100" w:afterAutospacing="1" w:line="240" w:lineRule="auto"/>
-        <w:rPr>
-          <w:rFonts w:eastAsia="Times New Roman" w:cs="Times New Roman"/>
-          <w:sz w:val="20"/>
-          <w:szCs w:val="20"/>
-          <w:lang w:eastAsia="en-AU"/>
-        </w:rPr>
-      </w:pPr>
-      <w:r>
-        <w:rPr>
-          <w:rFonts w:eastAsia="Times New Roman" w:cs="Times New Roman"/>
-          <w:sz w:val="20"/>
-          <w:szCs w:val="20"/>
-          <w:lang w:eastAsia="en-AU"/>
-        </w:rPr>
-        <w:t>Administrator</w:t>
-      </w:r>
-      <w:r>
-        <w:rPr>
-          <w:rFonts w:eastAsia="Times New Roman" w:cs="Times New Roman"/>
-          <w:sz w:val="20"/>
-          <w:szCs w:val="20"/>
-          <w:lang w:eastAsia="en-AU"/>
-        </w:rPr>
-        <w:t xml:space="preserve"> to be able to</w:t>
+        <w:t>View a list of courses any given student is currently undertaking in the semester</w:t>
       </w:r>
     </w:p>
     <w:p>
@@ -818,16 +799,7 @@
           <w:szCs w:val="20"/>
           <w:lang w:eastAsia="en-AU"/>
         </w:rPr>
-        <w:t>Log in as a</w:t>
-      </w:r>
-      <w:r>
-        <w:rPr>
-          <w:rFonts w:eastAsia="Times New Roman" w:cs="Times New Roman"/>
-          <w:sz w:val="20"/>
-          <w:szCs w:val="20"/>
-          <w:lang w:eastAsia="en-AU"/>
-        </w:rPr>
-        <w:t>n administrator</w:t>
+        <w:t>View a list of courses required for a given student to undergo before achieving the qualification</w:t>
       </w:r>
     </w:p>
     <w:p>
@@ -851,7 +823,36 @@
           <w:szCs w:val="20"/>
           <w:lang w:eastAsia="en-AU"/>
         </w:rPr>
-        <w:t>Select a qualification being administered by TAFESA</w:t>
+        <w:t>Generate a checklist of competencies for a given qualification</w:t>
+      </w:r>
+    </w:p>
+    <w:p>
+      <w:pPr>
+        <w:spacing w:before="100" w:beforeAutospacing="1" w:after="100" w:afterAutospacing="1" w:line="240" w:lineRule="auto"/>
+        <w:rPr>
+          <w:rFonts w:eastAsia="Times New Roman" w:cs="Times New Roman"/>
+          <w:sz w:val="20"/>
+          <w:szCs w:val="20"/>
+          <w:lang w:eastAsia="en-AU"/>
+        </w:rPr>
+      </w:pPr>
+      <w:r>
+        <w:rPr>
+          <w:rFonts w:eastAsia="Times New Roman" w:cs="Times New Roman"/>
+          <w:sz w:val="20"/>
+          <w:szCs w:val="20"/>
+          <w:lang w:eastAsia="en-AU"/>
+        </w:rPr>
+        <w:t>Administrator</w:t>
+      </w:r>
+      <w:r>
+        <w:rPr>
+          <w:rFonts w:eastAsia="Times New Roman" w:cs="Times New Roman"/>
+          <w:sz w:val="20"/>
+          <w:szCs w:val="20"/>
+          <w:lang w:eastAsia="en-AU"/>
+        </w:rPr>
+        <w:t xml:space="preserve"> to be able to</w:t>
       </w:r>
     </w:p>
     <w:p>
@@ -875,7 +876,16 @@
           <w:szCs w:val="20"/>
           <w:lang w:eastAsia="en-AU"/>
         </w:rPr>
-        <w:t>View a list of students who qualify for a parchment in a given qualification</w:t>
+        <w:t>Log in as a</w:t>
+      </w:r>
+      <w:r>
+        <w:rPr>
+          <w:rFonts w:eastAsia="Times New Roman" w:cs="Times New Roman"/>
+          <w:sz w:val="20"/>
+          <w:szCs w:val="20"/>
+          <w:lang w:eastAsia="en-AU"/>
+        </w:rPr>
+        <w:t>n administrator</w:t>
       </w:r>
     </w:p>
     <w:p>
@@ -899,18 +909,79 @@
           <w:szCs w:val="20"/>
           <w:lang w:eastAsia="en-AU"/>
         </w:rPr>
-        <w:t xml:space="preserve">View whether </w:t>
-      </w:r>
-      <w:bookmarkStart w:id="0" w:name="_GoBack"/>
-      <w:bookmarkEnd w:id="0"/>
-      <w:r>
-        <w:rPr>
-          <w:rFonts w:eastAsia="Times New Roman" w:cs="Times New Roman"/>
-          <w:sz w:val="20"/>
-          <w:szCs w:val="20"/>
-          <w:lang w:eastAsia="en-AU"/>
-        </w:rPr>
-        <w:t>a competency checklist has been completed for a given student to qualify for a parchment</w:t>
+        <w:t>Reset password</w:t>
+      </w:r>
+    </w:p>
+    <w:p>
+      <w:pPr>
+        <w:numPr>
+          <w:ilvl w:val="0"/>
+          <w:numId w:val="2"/>
+        </w:numPr>
+        <w:spacing w:before="100" w:beforeAutospacing="1" w:after="100" w:afterAutospacing="1" w:line="240" w:lineRule="auto"/>
+        <w:rPr>
+          <w:rFonts w:eastAsia="Times New Roman" w:cs="Times New Roman"/>
+          <w:sz w:val="20"/>
+          <w:szCs w:val="20"/>
+          <w:lang w:eastAsia="en-AU"/>
+        </w:rPr>
+      </w:pPr>
+      <w:r>
+        <w:rPr>
+          <w:rFonts w:eastAsia="Times New Roman" w:cs="Times New Roman"/>
+          <w:sz w:val="20"/>
+          <w:szCs w:val="20"/>
+          <w:lang w:eastAsia="en-AU"/>
+        </w:rPr>
+        <w:t>Select a qualification being administered by TAFESA</w:t>
+      </w:r>
+    </w:p>
+    <w:p>
+      <w:pPr>
+        <w:numPr>
+          <w:ilvl w:val="0"/>
+          <w:numId w:val="2"/>
+        </w:numPr>
+        <w:spacing w:before="100" w:beforeAutospacing="1" w:after="100" w:afterAutospacing="1" w:line="240" w:lineRule="auto"/>
+        <w:rPr>
+          <w:rFonts w:eastAsia="Times New Roman" w:cs="Times New Roman"/>
+          <w:sz w:val="20"/>
+          <w:szCs w:val="20"/>
+          <w:lang w:eastAsia="en-AU"/>
+        </w:rPr>
+      </w:pPr>
+      <w:r>
+        <w:rPr>
+          <w:rFonts w:eastAsia="Times New Roman" w:cs="Times New Roman"/>
+          <w:sz w:val="20"/>
+          <w:szCs w:val="20"/>
+          <w:lang w:eastAsia="en-AU"/>
+        </w:rPr>
+        <w:t>View a list of students who qualify for a parchment in a given qualification</w:t>
+      </w:r>
+    </w:p>
+    <w:p>
+      <w:pPr>
+        <w:numPr>
+          <w:ilvl w:val="0"/>
+          <w:numId w:val="2"/>
+        </w:numPr>
+        <w:spacing w:before="100" w:beforeAutospacing="1" w:after="100" w:afterAutospacing="1" w:line="240" w:lineRule="auto"/>
+        <w:rPr>
+          <w:rFonts w:eastAsia="Times New Roman" w:cs="Times New Roman"/>
+          <w:sz w:val="20"/>
+          <w:szCs w:val="20"/>
+          <w:lang w:eastAsia="en-AU"/>
+        </w:rPr>
+      </w:pPr>
+      <w:r>
+        <w:rPr>
+          <w:rFonts w:eastAsia="Times New Roman" w:cs="Times New Roman"/>
+          <w:sz w:val="20"/>
+          <w:szCs w:val="20"/>
+          <w:lang w:eastAsia="en-AU"/>
+        </w:rPr>
+        <w:t>View whether a competency checklist has been completed for a given student to qualify for a parchment</w:t>
       </w:r>
     </w:p>
     <w:p>

</xml_diff>